<commit_message>
Accepted the revised WBA
</commit_message>
<xml_diff>
--- a/WBA.docx
+++ b/WBA.docx
@@ -40,23 +40,7 @@
           <w:sz w:val="28"/>
           <w:u w:val="single"/>
         </w:rPr>
-        <w:t xml:space="preserve">Work Breakdown </w:t>
-      </w:r>
-      <w:proofErr w:type="gramStart"/>
-      <w:r>
-        <w:rPr>
-          <w:sz w:val="28"/>
-          <w:u w:val="single"/>
-        </w:rPr>
-        <w:t>Agreement(</w:t>
-      </w:r>
-      <w:proofErr w:type="gramEnd"/>
-      <w:r>
-        <w:rPr>
-          <w:sz w:val="28"/>
-          <w:u w:val="single"/>
-        </w:rPr>
-        <w:t>WBA)</w:t>
+        <w:t>Work Breakdown Agreement(WBA)</w:t>
       </w:r>
     </w:p>
     <w:p>
@@ -82,23 +66,7 @@
         <w:spacing w:line="256" w:lineRule="auto"/>
       </w:pPr>
       <w:r>
-        <w:t xml:space="preserve">Class diagrams for Crafting weapons, </w:t>
-      </w:r>
-      <w:proofErr w:type="gramStart"/>
-      <w:r>
-        <w:t>Rising</w:t>
-      </w:r>
-      <w:proofErr w:type="gramEnd"/>
-      <w:r>
-        <w:t xml:space="preserve"> from the dead and Farmers and food will be created and handled by Sravan </w:t>
-      </w:r>
-      <w:proofErr w:type="spellStart"/>
-      <w:r>
-        <w:t>Krsna</w:t>
-      </w:r>
-      <w:proofErr w:type="spellEnd"/>
-      <w:r>
-        <w:t xml:space="preserve"> Rao.</w:t>
+        <w:t>Class diagrams for Crafting weapons, Rising from the dead and Farmers and food will be created and handled by Sravan Krsna Rao.</w:t>
       </w:r>
     </w:p>
     <w:p>
@@ -138,15 +106,7 @@
         <w:t xml:space="preserve">Design rationale will for class diagrams and interaction diagrams will be handled by </w:t>
       </w:r>
       <w:r>
-        <w:t xml:space="preserve">Sravan </w:t>
-      </w:r>
-      <w:proofErr w:type="spellStart"/>
-      <w:r>
-        <w:t>Krsna</w:t>
-      </w:r>
-      <w:proofErr w:type="spellEnd"/>
-      <w:r>
-        <w:t xml:space="preserve"> Rao </w:t>
+        <w:t xml:space="preserve">Sravan Krsna Rao </w:t>
       </w:r>
       <w:r>
         <w:t xml:space="preserve">and </w:t>
@@ -183,15 +143,15 @@
     </w:p>
     <w:p>
       <w:r>
-        <w:t xml:space="preserve">I accept the WBA (Sravan </w:t>
-      </w:r>
-      <w:proofErr w:type="spellStart"/>
-      <w:r>
-        <w:t>Krsna</w:t>
-      </w:r>
-      <w:proofErr w:type="spellEnd"/>
-      <w:r>
-        <w:t xml:space="preserve"> Rao)</w:t>
+        <w:t xml:space="preserve">I accept the </w:t>
+      </w:r>
+      <w:r>
+        <w:t xml:space="preserve">revised </w:t>
+      </w:r>
+      <w:bookmarkStart w:id="0" w:name="_GoBack"/>
+      <w:bookmarkEnd w:id="0"/>
+      <w:r>
+        <w:t>WBA (Sravan Krsna Rao)</w:t>
       </w:r>
     </w:p>
     <w:sectPr>
@@ -345,7 +305,7 @@
       </w:pPr>
     </w:pPrDefault>
   </w:docDefaults>
-  <w:latentStyles w:defLockedState="0" w:defUIPriority="99" w:defSemiHidden="0" w:defUnhideWhenUsed="0" w:defQFormat="0" w:count="375">
+  <w:latentStyles w:defLockedState="0" w:defUIPriority="99" w:defSemiHidden="0" w:defUnhideWhenUsed="0" w:defQFormat="0" w:count="377">
     <w:lsdException w:name="Normal" w:uiPriority="0" w:qFormat="1"/>
     <w:lsdException w:name="heading 1" w:uiPriority="9" w:qFormat="1"/>
     <w:lsdException w:name="heading 2" w:semiHidden="1" w:uiPriority="9" w:unhideWhenUsed="1" w:qFormat="1"/>
@@ -451,7 +411,6 @@
     <w:lsdException w:name="HTML Sample" w:semiHidden="1" w:unhideWhenUsed="1"/>
     <w:lsdException w:name="HTML Typewriter" w:semiHidden="1" w:unhideWhenUsed="1"/>
     <w:lsdException w:name="HTML Variable" w:semiHidden="1" w:unhideWhenUsed="1"/>
-    <w:lsdException w:name="Normal Table" w:semiHidden="1" w:unhideWhenUsed="1"/>
     <w:lsdException w:name="annotation subject" w:semiHidden="1" w:unhideWhenUsed="1"/>
     <w:lsdException w:name="No List" w:semiHidden="1" w:unhideWhenUsed="1"/>
     <w:lsdException w:name="Outline List 1" w:semiHidden="1" w:unhideWhenUsed="1"/>
@@ -497,11 +456,9 @@
     <w:lsdException w:name="Table Subtle 1" w:semiHidden="1" w:unhideWhenUsed="1"/>
     <w:lsdException w:name="Table Subtle 2" w:semiHidden="1" w:unhideWhenUsed="1"/>
     <w:lsdException w:name="Table Web 1" w:semiHidden="1" w:unhideWhenUsed="1"/>
-    <w:lsdException w:name="Table Web 2" w:semiHidden="1" w:unhideWhenUsed="1"/>
     <w:lsdException w:name="Table Web 3" w:semiHidden="1" w:unhideWhenUsed="1"/>
     <w:lsdException w:name="Balloon Text" w:semiHidden="1" w:unhideWhenUsed="1"/>
     <w:lsdException w:name="Table Grid" w:uiPriority="39"/>
-    <w:lsdException w:name="Table Theme" w:semiHidden="1" w:unhideWhenUsed="1"/>
     <w:lsdException w:name="Placeholder Text" w:semiHidden="1"/>
     <w:lsdException w:name="No Spacing" w:uiPriority="1" w:qFormat="1"/>
     <w:lsdException w:name="Light Shading" w:uiPriority="60"/>
@@ -721,6 +678,8 @@
     <w:lsdException w:name="Smart Hyperlink" w:semiHidden="1" w:unhideWhenUsed="1"/>
     <w:lsdException w:name="Hashtag" w:semiHidden="1" w:unhideWhenUsed="1"/>
     <w:lsdException w:name="Unresolved Mention" w:semiHidden="1" w:unhideWhenUsed="1"/>
+    <w:lsdException w:name="Smart Link" w:semiHidden="1" w:unhideWhenUsed="1"/>
+    <w:lsdException w:name="Smart Link Error" w:semiHidden="1" w:unhideWhenUsed="1"/>
   </w:latentStyles>
   <w:style w:type="paragraph" w:default="1" w:styleId="Normal">
     <w:name w:val="Normal"/>

</xml_diff>